<commit_message>
func: minor improvments made to docx file manip scripts
</commit_message>
<xml_diff>
--- a/server/server_functions/templates/temp/test.docx
+++ b/server/server_functions/templates/temp/test.docx
@@ -258,7 +258,7 @@
         </w:tabs>
       </w:pPr>
       <w:r>
-        <w:t xml:space="preserve">March</w:t>
+        <w:t xml:space="preserve">0 March function getYear() { [native code] }</w:t>
       </w:r>
       <w:proofErr w:type="gramStart"/>
       <w:r>
@@ -520,7 +520,7 @@
           <w:sz w:val="23"/>
           <w:szCs w:val="23"/>
         </w:rPr>
-        <w:t xml:space="preserve">undefined</w:t>
+        <w:t xml:space="preserve">10</w:t>
       </w:r>
       <w:proofErr w:type="spellStart"/>
       <w:r>

</xml_diff>

<commit_message>
func: emails successfully being sent upon rates changing. Needs to be refactored, tested, and fine tuned still.
</commit_message>
<xml_diff>
--- a/server/server_functions/templates/temp/test.docx
+++ b/server/server_functions/templates/temp/test.docx
@@ -258,7 +258,7 @@
         </w:tabs>
       </w:pPr>
       <w:r>
-        <w:t xml:space="preserve">0 March function getYear() { [native code] }</w:t>
+        <w:t xml:space="preserve">1 March 2020</w:t>
       </w:r>
       <w:proofErr w:type="gramStart"/>
       <w:r>
@@ -520,7 +520,7 @@
           <w:sz w:val="23"/>
           <w:szCs w:val="23"/>
         </w:rPr>
-        <w:t xml:space="preserve">10</w:t>
+        <w:t xml:space="preserve">1</w:t>
       </w:r>
       <w:proofErr w:type="spellStart"/>
       <w:r>

</xml_diff>